<commit_message>
fix(lab-2): fix dfd diagram
</commit_message>
<xml_diff>
--- a/lab-2/Отчет.docx
+++ b/lab-2/Отчет.docx
@@ -603,12 +603,12 @@
           <wp:inline distB="114300" distT="114300" distL="114300" distR="114300">
             <wp:extent cx="4486275" cy="3295650"/>
             <wp:effectExtent b="0" l="0" r="0" t="0"/>
-            <wp:docPr id="6" name="image3.png"/>
+            <wp:docPr id="8" name="image2.png"/>
             <a:graphic>
               <a:graphicData uri="http://schemas.openxmlformats.org/drawingml/2006/picture">
                 <pic:pic>
                   <pic:nvPicPr>
-                    <pic:cNvPr id="0" name="image3.png"/>
+                    <pic:cNvPr id="0" name="image2.png"/>
                     <pic:cNvPicPr preferRelativeResize="0"/>
                   </pic:nvPicPr>
                   <pic:blipFill>
@@ -756,16 +756,7 @@
           <w:szCs w:val="28"/>
           <w:rtl w:val="0"/>
         </w:rPr>
-        <w:t xml:space="preserve">Заказчик</w:t>
-      </w:r>
-      <w:r>
-        <w:rPr>
-          <w:rFonts w:ascii="Times New Roman" w:cs="Times New Roman" w:eastAsia="Times New Roman" w:hAnsi="Times New Roman"/>
-          <w:sz w:val="28"/>
-          <w:szCs w:val="28"/>
-          <w:rtl w:val="0"/>
-        </w:rPr>
-        <w:t xml:space="preserve"> создает задачу, задачу проверяется модератором. После одобрения задания и размещения его на сайте, в комментариях к заданию начинают откликаться исполнители. Затем, выбранный исполнитель выполняет задание. Результатом задачи является выполненная задача. Отражено на рисунке 2. </w:t>
+        <w:t xml:space="preserve">Заказчик создает задачу, задачу проверяется модератором. После одобрения задания и размещения его на сайте, в комментариях к заданию начинают откликаться исполнители. Затем, выбранный исполнитель выполняет задание. Результатом задачи является выполненная задача. Отражено на рисунке 2. </w:t>
       </w:r>
     </w:p>
     <w:p>
@@ -789,12 +780,12 @@
           <wp:inline distB="114300" distT="114300" distL="114300" distR="114300">
             <wp:extent cx="5942965" cy="2705100"/>
             <wp:effectExtent b="0" l="0" r="0" t="0"/>
-            <wp:docPr id="4" name="image1.png"/>
+            <wp:docPr id="9" name="image3.png"/>
             <a:graphic>
               <a:graphicData uri="http://schemas.openxmlformats.org/drawingml/2006/picture">
                 <pic:pic>
                   <pic:nvPicPr>
-                    <pic:cNvPr id="0" name="image1.png"/>
+                    <pic:cNvPr id="0" name="image3.png"/>
                     <pic:cNvPicPr preferRelativeResize="0"/>
                   </pic:nvPicPr>
                   <pic:blipFill>
@@ -967,14 +958,14 @@
         </w:rPr>
         <w:drawing>
           <wp:inline distB="114300" distT="114300" distL="114300" distR="114300">
-            <wp:extent cx="5942965" cy="2628900"/>
+            <wp:extent cx="5942965" cy="4470400"/>
             <wp:effectExtent b="0" l="0" r="0" t="0"/>
-            <wp:docPr id="5" name="image2.png"/>
+            <wp:docPr id="7" name="image1.png"/>
             <a:graphic>
               <a:graphicData uri="http://schemas.openxmlformats.org/drawingml/2006/picture">
                 <pic:pic>
                   <pic:nvPicPr>
-                    <pic:cNvPr id="0" name="image2.png"/>
+                    <pic:cNvPr id="0" name="image1.png"/>
                     <pic:cNvPicPr preferRelativeResize="0"/>
                   </pic:nvPicPr>
                   <pic:blipFill>
@@ -987,7 +978,7 @@
                   <pic:spPr>
                     <a:xfrm>
                       <a:off x="0" y="0"/>
-                      <a:ext cx="5942965" cy="2628900"/>
+                      <a:ext cx="5942965" cy="4470400"/>
                     </a:xfrm>
                     <a:prstGeom prst="rect"/>
                     <a:ln/>
@@ -1091,12 +1082,7 @@
           <w:szCs w:val="28"/>
           <w:rtl w:val="0"/>
         </w:rPr>
-        <w:t xml:space="preserve">Заказчик вводит данные задания и во время проверки модератором у задачи стоит статус - «в обработке», после проверки статус «одобрено». Затем задание выбирается исполнителем и задание получает статус «выполняется». После выполнения статус задания - «выполнено».</w:t>
-      </w:r>
-      <w:r>
-        <w:rPr>
-          <w:rtl w:val="0"/>
-        </w:rPr>
+        <w:t xml:space="preserve">Заказчик вводит данные задания и во время проверки модератором у задачи стоит статус - «в обработке», после проверки статус «проверено». Затем задание выбирается исполнителем и к заданию добавляется id исполнителя. После выполнения статус задания - «выполнено».</w:t>
       </w:r>
     </w:p>
     <w:p>
@@ -1361,6 +1347,250 @@
     <w:pPr>
       <w:keepNext w:val="1"/>
       <w:keepLines w:val="1"/>
+      <w:widowControl w:val="1"/>
+      <w:pBdr>
+        <w:top w:space="0" w:sz="0" w:val="nil"/>
+        <w:left w:space="0" w:sz="0" w:val="nil"/>
+        <w:bottom w:space="0" w:sz="0" w:val="nil"/>
+        <w:right w:space="0" w:sz="0" w:val="nil"/>
+        <w:between w:space="0" w:sz="0" w:val="nil"/>
+      </w:pBdr>
+      <w:shd w:fill="auto" w:val="clear"/>
+      <w:spacing w:after="120" w:before="480" w:line="259" w:lineRule="auto"/>
+      <w:ind w:left="0" w:right="0" w:firstLine="0"/>
+      <w:jc w:val="left"/>
+    </w:pPr>
+    <w:rPr>
+      <w:rFonts w:ascii="Calibri" w:cs="Calibri" w:eastAsia="Calibri" w:hAnsi="Calibri"/>
+      <w:b w:val="1"/>
+      <w:i w:val="0"/>
+      <w:smallCaps w:val="0"/>
+      <w:strike w:val="0"/>
+      <w:color w:val="000000"/>
+      <w:sz w:val="48"/>
+      <w:szCs w:val="48"/>
+      <w:u w:val="none"/>
+      <w:shd w:fill="auto" w:val="clear"/>
+      <w:vertAlign w:val="baseline"/>
+    </w:rPr>
+  </w:style>
+  <w:style w:type="paragraph" w:styleId="Heading2">
+    <w:name w:val="heading 2"/>
+    <w:basedOn w:val="Normal"/>
+    <w:next w:val="Normal"/>
+    <w:pPr>
+      <w:keepNext w:val="1"/>
+      <w:keepLines w:val="1"/>
+      <w:widowControl w:val="1"/>
+      <w:pBdr>
+        <w:top w:space="0" w:sz="0" w:val="nil"/>
+        <w:left w:space="0" w:sz="0" w:val="nil"/>
+        <w:bottom w:space="0" w:sz="0" w:val="nil"/>
+        <w:right w:space="0" w:sz="0" w:val="nil"/>
+        <w:between w:space="0" w:sz="0" w:val="nil"/>
+      </w:pBdr>
+      <w:shd w:fill="auto" w:val="clear"/>
+      <w:spacing w:after="80" w:before="360" w:line="259" w:lineRule="auto"/>
+      <w:ind w:left="0" w:right="0" w:firstLine="0"/>
+      <w:jc w:val="left"/>
+    </w:pPr>
+    <w:rPr>
+      <w:rFonts w:ascii="Calibri" w:cs="Calibri" w:eastAsia="Calibri" w:hAnsi="Calibri"/>
+      <w:b w:val="1"/>
+      <w:i w:val="0"/>
+      <w:smallCaps w:val="0"/>
+      <w:strike w:val="0"/>
+      <w:color w:val="000000"/>
+      <w:sz w:val="36"/>
+      <w:szCs w:val="36"/>
+      <w:u w:val="none"/>
+      <w:shd w:fill="auto" w:val="clear"/>
+      <w:vertAlign w:val="baseline"/>
+    </w:rPr>
+  </w:style>
+  <w:style w:type="paragraph" w:styleId="Heading3">
+    <w:name w:val="heading 3"/>
+    <w:basedOn w:val="Normal"/>
+    <w:next w:val="Normal"/>
+    <w:pPr>
+      <w:keepNext w:val="1"/>
+      <w:keepLines w:val="1"/>
+      <w:widowControl w:val="1"/>
+      <w:pBdr>
+        <w:top w:space="0" w:sz="0" w:val="nil"/>
+        <w:left w:space="0" w:sz="0" w:val="nil"/>
+        <w:bottom w:space="0" w:sz="0" w:val="nil"/>
+        <w:right w:space="0" w:sz="0" w:val="nil"/>
+        <w:between w:space="0" w:sz="0" w:val="nil"/>
+      </w:pBdr>
+      <w:shd w:fill="auto" w:val="clear"/>
+      <w:spacing w:after="80" w:before="280" w:line="259" w:lineRule="auto"/>
+      <w:ind w:left="0" w:right="0" w:firstLine="0"/>
+      <w:jc w:val="left"/>
+    </w:pPr>
+    <w:rPr>
+      <w:rFonts w:ascii="Calibri" w:cs="Calibri" w:eastAsia="Calibri" w:hAnsi="Calibri"/>
+      <w:b w:val="1"/>
+      <w:i w:val="0"/>
+      <w:smallCaps w:val="0"/>
+      <w:strike w:val="0"/>
+      <w:color w:val="000000"/>
+      <w:sz w:val="28"/>
+      <w:szCs w:val="28"/>
+      <w:u w:val="none"/>
+      <w:shd w:fill="auto" w:val="clear"/>
+      <w:vertAlign w:val="baseline"/>
+    </w:rPr>
+  </w:style>
+  <w:style w:type="paragraph" w:styleId="Heading4">
+    <w:name w:val="heading 4"/>
+    <w:basedOn w:val="Normal"/>
+    <w:next w:val="Normal"/>
+    <w:pPr>
+      <w:keepNext w:val="1"/>
+      <w:keepLines w:val="1"/>
+      <w:widowControl w:val="1"/>
+      <w:pBdr>
+        <w:top w:space="0" w:sz="0" w:val="nil"/>
+        <w:left w:space="0" w:sz="0" w:val="nil"/>
+        <w:bottom w:space="0" w:sz="0" w:val="nil"/>
+        <w:right w:space="0" w:sz="0" w:val="nil"/>
+        <w:between w:space="0" w:sz="0" w:val="nil"/>
+      </w:pBdr>
+      <w:shd w:fill="auto" w:val="clear"/>
+      <w:spacing w:after="40" w:before="240" w:line="259" w:lineRule="auto"/>
+      <w:ind w:left="0" w:right="0" w:firstLine="0"/>
+      <w:jc w:val="left"/>
+    </w:pPr>
+    <w:rPr>
+      <w:rFonts w:ascii="Calibri" w:cs="Calibri" w:eastAsia="Calibri" w:hAnsi="Calibri"/>
+      <w:b w:val="1"/>
+      <w:i w:val="0"/>
+      <w:smallCaps w:val="0"/>
+      <w:strike w:val="0"/>
+      <w:color w:val="000000"/>
+      <w:sz w:val="24"/>
+      <w:szCs w:val="24"/>
+      <w:u w:val="none"/>
+      <w:shd w:fill="auto" w:val="clear"/>
+      <w:vertAlign w:val="baseline"/>
+    </w:rPr>
+  </w:style>
+  <w:style w:type="paragraph" w:styleId="Heading5">
+    <w:name w:val="heading 5"/>
+    <w:basedOn w:val="Normal"/>
+    <w:next w:val="Normal"/>
+    <w:pPr>
+      <w:keepNext w:val="1"/>
+      <w:keepLines w:val="1"/>
+      <w:widowControl w:val="1"/>
+      <w:pBdr>
+        <w:top w:space="0" w:sz="0" w:val="nil"/>
+        <w:left w:space="0" w:sz="0" w:val="nil"/>
+        <w:bottom w:space="0" w:sz="0" w:val="nil"/>
+        <w:right w:space="0" w:sz="0" w:val="nil"/>
+        <w:between w:space="0" w:sz="0" w:val="nil"/>
+      </w:pBdr>
+      <w:shd w:fill="auto" w:val="clear"/>
+      <w:spacing w:after="40" w:before="220" w:line="259" w:lineRule="auto"/>
+      <w:ind w:left="0" w:right="0" w:firstLine="0"/>
+      <w:jc w:val="left"/>
+    </w:pPr>
+    <w:rPr>
+      <w:rFonts w:ascii="Calibri" w:cs="Calibri" w:eastAsia="Calibri" w:hAnsi="Calibri"/>
+      <w:b w:val="1"/>
+      <w:i w:val="0"/>
+      <w:smallCaps w:val="0"/>
+      <w:strike w:val="0"/>
+      <w:color w:val="000000"/>
+      <w:sz w:val="22"/>
+      <w:szCs w:val="22"/>
+      <w:u w:val="none"/>
+      <w:shd w:fill="auto" w:val="clear"/>
+      <w:vertAlign w:val="baseline"/>
+    </w:rPr>
+  </w:style>
+  <w:style w:type="paragraph" w:styleId="Heading6">
+    <w:name w:val="heading 6"/>
+    <w:basedOn w:val="Normal"/>
+    <w:next w:val="Normal"/>
+    <w:pPr>
+      <w:keepNext w:val="1"/>
+      <w:keepLines w:val="1"/>
+      <w:widowControl w:val="1"/>
+      <w:pBdr>
+        <w:top w:space="0" w:sz="0" w:val="nil"/>
+        <w:left w:space="0" w:sz="0" w:val="nil"/>
+        <w:bottom w:space="0" w:sz="0" w:val="nil"/>
+        <w:right w:space="0" w:sz="0" w:val="nil"/>
+        <w:between w:space="0" w:sz="0" w:val="nil"/>
+      </w:pBdr>
+      <w:shd w:fill="auto" w:val="clear"/>
+      <w:spacing w:after="40" w:before="200" w:line="259" w:lineRule="auto"/>
+      <w:ind w:left="0" w:right="0" w:firstLine="0"/>
+      <w:jc w:val="left"/>
+    </w:pPr>
+    <w:rPr>
+      <w:rFonts w:ascii="Calibri" w:cs="Calibri" w:eastAsia="Calibri" w:hAnsi="Calibri"/>
+      <w:b w:val="1"/>
+      <w:i w:val="0"/>
+      <w:smallCaps w:val="0"/>
+      <w:strike w:val="0"/>
+      <w:color w:val="000000"/>
+      <w:sz w:val="20"/>
+      <w:szCs w:val="20"/>
+      <w:u w:val="none"/>
+      <w:shd w:fill="auto" w:val="clear"/>
+      <w:vertAlign w:val="baseline"/>
+    </w:rPr>
+  </w:style>
+  <w:style w:type="paragraph" w:styleId="Title">
+    <w:name w:val="Title"/>
+    <w:basedOn w:val="Normal"/>
+    <w:next w:val="Normal"/>
+    <w:pPr>
+      <w:keepNext w:val="1"/>
+      <w:keepLines w:val="1"/>
+      <w:widowControl w:val="1"/>
+      <w:pBdr>
+        <w:top w:space="0" w:sz="0" w:val="nil"/>
+        <w:left w:space="0" w:sz="0" w:val="nil"/>
+        <w:bottom w:space="0" w:sz="0" w:val="nil"/>
+        <w:right w:space="0" w:sz="0" w:val="nil"/>
+        <w:between w:space="0" w:sz="0" w:val="nil"/>
+      </w:pBdr>
+      <w:shd w:fill="auto" w:val="clear"/>
+      <w:spacing w:after="120" w:before="480" w:line="259" w:lineRule="auto"/>
+      <w:ind w:left="0" w:right="0" w:firstLine="0"/>
+      <w:jc w:val="left"/>
+    </w:pPr>
+    <w:rPr>
+      <w:rFonts w:ascii="Calibri" w:cs="Calibri" w:eastAsia="Calibri" w:hAnsi="Calibri"/>
+      <w:b w:val="1"/>
+      <w:i w:val="0"/>
+      <w:smallCaps w:val="0"/>
+      <w:strike w:val="0"/>
+      <w:color w:val="000000"/>
+      <w:sz w:val="72"/>
+      <w:szCs w:val="72"/>
+      <w:u w:val="none"/>
+      <w:shd w:fill="auto" w:val="clear"/>
+      <w:vertAlign w:val="baseline"/>
+    </w:rPr>
+  </w:style>
+  <w:style w:type="paragraph" w:styleId="Normal" w:default="1">
+    <w:name w:val="normal"/>
+  </w:style>
+  <w:style w:type="table" w:styleId="TableNormal" w:default="1">
+    <w:name w:val="Table Normal"/>
+  </w:style>
+  <w:style w:type="paragraph" w:styleId="Heading1">
+    <w:name w:val="heading 1"/>
+    <w:basedOn w:val="Normal"/>
+    <w:next w:val="Normal"/>
+    <w:pPr>
+      <w:keepNext w:val="1"/>
+      <w:keepLines w:val="1"/>
       <w:spacing w:after="120" w:before="480" w:lineRule="auto"/>
     </w:pPr>
     <w:rPr>
@@ -1579,6 +1809,40 @@
       <w:color w:val="666666"/>
       <w:sz w:val="48"/>
       <w:szCs w:val="48"/>
+    </w:rPr>
+  </w:style>
+  <w:style w:type="paragraph" w:styleId="Subtitle">
+    <w:name w:val="Subtitle"/>
+    <w:basedOn w:val="Normal"/>
+    <w:next w:val="Normal"/>
+    <w:pPr>
+      <w:keepNext w:val="1"/>
+      <w:keepLines w:val="1"/>
+      <w:widowControl w:val="1"/>
+      <w:pBdr>
+        <w:top w:space="0" w:sz="0" w:val="nil"/>
+        <w:left w:space="0" w:sz="0" w:val="nil"/>
+        <w:bottom w:space="0" w:sz="0" w:val="nil"/>
+        <w:right w:space="0" w:sz="0" w:val="nil"/>
+        <w:between w:space="0" w:sz="0" w:val="nil"/>
+      </w:pBdr>
+      <w:shd w:fill="auto" w:val="clear"/>
+      <w:spacing w:after="80" w:before="360" w:line="259" w:lineRule="auto"/>
+      <w:ind w:left="0" w:right="0" w:firstLine="0"/>
+      <w:jc w:val="left"/>
+    </w:pPr>
+    <w:rPr>
+      <w:rFonts w:ascii="Georgia" w:cs="Georgia" w:eastAsia="Georgia" w:hAnsi="Georgia"/>
+      <w:b w:val="0"/>
+      <w:i w:val="1"/>
+      <w:smallCaps w:val="0"/>
+      <w:strike w:val="0"/>
+      <w:color w:val="666666"/>
+      <w:sz w:val="48"/>
+      <w:szCs w:val="48"/>
+      <w:u w:val="none"/>
+      <w:shd w:fill="auto" w:val="clear"/>
+      <w:vertAlign w:val="baseline"/>
     </w:rPr>
   </w:style>
 </w:styles>
@@ -1881,7 +2145,7 @@
 
 <file path=customXML/item1.xml><?xml version="1.0" encoding="utf-8"?>
 <go:gDocsCustomXmlDataStorage xmlns:go="http://customooxmlschemas.google.com/" xmlns:r="http://schemas.openxmlformats.org/officeDocument/2006/relationships">
-  <go:docsCustomData xmlns:go="http://customooxmlschemas.google.com/" roundtripDataSignature="AMtx7mgB2mt3eQjgbrxawSKviqNLcjQmxQ==">AMUW2mWj+9U50XgCfcNZqEyx81S9ObiFKKR/3vwYGK7/vBT7uqz4dHfmJBFULjOSP28kNhBR+kOTH+a4z7199NqJKlkmbGTcwGedTlF7MAIT17AAs97ewcLlYuA0LWanMjZH82P9rnMg</go:docsCustomData>
+  <go:docsCustomData xmlns:go="http://customooxmlschemas.google.com/" roundtripDataSignature="AMtx7mgunqoee3BjB2e5RD5rTkjlG1+WUQ==">AMUW2mX63FoDFFcHNW0SG6yTSW+Tw2xqNrzuxpdZTxO7893aA0HiEsbaD+aG0dO8fjRxGC6ZKyZDJjgGKMBgbqQhZqqqRPGMfZk739MsqhMc1JuN0SHj+D7J2kmhkmTWTM5kz6tFsoRU</go:docsCustomData>
 </go:gDocsCustomXmlDataStorage>
 </file>
 

</xml_diff>